<commit_message>
Update SCRUM development Task 1.docx
</commit_message>
<xml_diff>
--- a/Workshop Tasks/Week 5/SCRUM development Task 1.docx
+++ b/Workshop Tasks/Week 5/SCRUM development Task 1.docx
@@ -1,6 +1,6 @@
 
 <file path=word/document.xml><?xml version="1.0" encoding="utf-8"?>
-<w:document xmlns:wpc="http://schemas.microsoft.com/office/word/2010/wordprocessingCanvas" xmlns:cx="http://schemas.microsoft.com/office/drawing/2014/chartex" xmlns:cx1="http://schemas.microsoft.com/office/drawing/2015/9/8/chartex" xmlns:mc="http://schemas.openxmlformats.org/markup-compatibility/2006" xmlns:o="urn:schemas-microsoft-com:office:office" xmlns:r="http://schemas.openxmlformats.org/officeDocument/2006/relationships" xmlns:m="http://schemas.openxmlformats.org/officeDocument/2006/math" xmlns:v="urn:schemas-microsoft-com:vml" xmlns:wp14="http://schemas.microsoft.com/office/word/2010/wordprocessingDrawing" xmlns:wp="http://schemas.openxmlformats.org/drawingml/2006/wordprocessingDrawing" xmlns:w10="urn:schemas-microsoft-com:office:word" xmlns:w="http://schemas.openxmlformats.org/wordprocessingml/2006/main" xmlns:w14="http://schemas.microsoft.com/office/word/2010/wordml" xmlns:w15="http://schemas.microsoft.com/office/word/2012/wordml" xmlns:w16se="http://schemas.microsoft.com/office/word/2015/wordml/symex" xmlns:wpg="http://schemas.microsoft.com/office/word/2010/wordprocessingGroup" xmlns:wpi="http://schemas.microsoft.com/office/word/2010/wordprocessingInk" xmlns:wne="http://schemas.microsoft.com/office/word/2006/wordml" xmlns:wps="http://schemas.microsoft.com/office/word/2010/wordprocessingShape" mc:Ignorable="w14 w15 w16se wp14">
+<w:document xmlns:wpc="http://schemas.microsoft.com/office/word/2010/wordprocessingCanvas" xmlns:cx="http://schemas.microsoft.com/office/drawing/2014/chartex" xmlns:cx1="http://schemas.microsoft.com/office/drawing/2015/9/8/chartex" xmlns:cx2="http://schemas.microsoft.com/office/drawing/2015/10/21/chartex" xmlns:cx3="http://schemas.microsoft.com/office/drawing/2016/5/9/chartex" xmlns:cx4="http://schemas.microsoft.com/office/drawing/2016/5/10/chartex" xmlns:cx5="http://schemas.microsoft.com/office/drawing/2016/5/11/chartex" xmlns:cx6="http://schemas.microsoft.com/office/drawing/2016/5/12/chartex" xmlns:cx7="http://schemas.microsoft.com/office/drawing/2016/5/13/chartex" xmlns:cx8="http://schemas.microsoft.com/office/drawing/2016/5/14/chartex" xmlns:mc="http://schemas.openxmlformats.org/markup-compatibility/2006" xmlns:aink="http://schemas.microsoft.com/office/drawing/2016/ink" xmlns:am3d="http://schemas.microsoft.com/office/drawing/2017/model3d" xmlns:o="urn:schemas-microsoft-com:office:office" xmlns:r="http://schemas.openxmlformats.org/officeDocument/2006/relationships" xmlns:m="http://schemas.openxmlformats.org/officeDocument/2006/math" xmlns:v="urn:schemas-microsoft-com:vml" xmlns:wp14="http://schemas.microsoft.com/office/word/2010/wordprocessingDrawing" xmlns:wp="http://schemas.openxmlformats.org/drawingml/2006/wordprocessingDrawing" xmlns:w10="urn:schemas-microsoft-com:office:word" xmlns:w="http://schemas.openxmlformats.org/wordprocessingml/2006/main" xmlns:w14="http://schemas.microsoft.com/office/word/2010/wordml" xmlns:w15="http://schemas.microsoft.com/office/word/2012/wordml" xmlns:w16cid="http://schemas.microsoft.com/office/word/2016/wordml/cid" xmlns:w16se="http://schemas.microsoft.com/office/word/2015/wordml/symex" xmlns:wpg="http://schemas.microsoft.com/office/word/2010/wordprocessingGroup" xmlns:wpi="http://schemas.microsoft.com/office/word/2010/wordprocessingInk" xmlns:wne="http://schemas.microsoft.com/office/word/2006/wordml" xmlns:wps="http://schemas.microsoft.com/office/word/2010/wordprocessingShape" mc:Ignorable="w14 w15 w16se w16cid wp14">
   <w:body>
     <w:p>
       <w:pPr>
@@ -9,19 +9,11 @@
           <w:sz w:val="40"/>
         </w:rPr>
       </w:pPr>
-    </w:p>
-    <w:p>
-      <w:pPr>
+      <w:r>
         <w:rPr>
           <w:b/>
           <w:sz w:val="40"/>
         </w:rPr>
-      </w:pPr>
-      <w:r>
-        <w:rPr>
-          <w:b/>
-          <w:sz w:val="40"/>
-        </w:rPr>
         <w:t>Task 1: Create Product Backlog</w:t>
       </w:r>
     </w:p>
@@ -44,8 +36,10 @@
           <w:b/>
           <w:sz w:val="32"/>
         </w:rPr>
-        <w:t xml:space="preserve"> - </w:t>
-      </w:r>
+        <w:t xml:space="preserve"> </w:t>
+      </w:r>
+      <w:bookmarkStart w:id="0" w:name="_GoBack"/>
+      <w:bookmarkEnd w:id="0"/>
     </w:p>
     <w:p>
       <w:pPr>
@@ -363,22 +357,22 @@
           <w:rStyle w:val="handwriting"/>
           <w:b/>
         </w:rPr>
+        <w:t xml:space="preserve">User Stories </w:t>
+      </w:r>
+    </w:p>
+    <w:p>
+      <w:pPr>
+        <w:rPr>
+          <w:rStyle w:val="handwriting"/>
+          <w:b/>
+        </w:rPr>
+      </w:pPr>
+      <w:r>
+        <w:rPr>
+          <w:rStyle w:val="handwriting"/>
+          <w:b/>
+        </w:rPr>
         <w:lastRenderedPageBreak/>
-        <w:t xml:space="preserve">User Stories </w:t>
-      </w:r>
-    </w:p>
-    <w:p>
-      <w:pPr>
-        <w:rPr>
-          <w:rStyle w:val="handwriting"/>
-          <w:b/>
-        </w:rPr>
-      </w:pPr>
-      <w:r>
-        <w:rPr>
-          <w:rStyle w:val="handwriting"/>
-          <w:b/>
-        </w:rPr>
         <w:t>As a &lt; type of user &gt;, I want &lt; some goal &gt; so that &lt; some reason &gt;.</w:t>
       </w:r>
     </w:p>
@@ -1242,8 +1236,6 @@
               </w:rPr>
               <w:t>8</w:t>
             </w:r>
-            <w:bookmarkStart w:id="0" w:name="_GoBack"/>
-            <w:bookmarkEnd w:id="0"/>
           </w:p>
         </w:tc>
       </w:tr>
@@ -1281,7 +1273,7 @@
 </file>
 
 <file path=word/numbering.xml><?xml version="1.0" encoding="utf-8"?>
-<w:numbering xmlns:wpc="http://schemas.microsoft.com/office/word/2010/wordprocessingCanvas" xmlns:cx="http://schemas.microsoft.com/office/drawing/2014/chartex" xmlns:cx1="http://schemas.microsoft.com/office/drawing/2015/9/8/chartex" xmlns:mc="http://schemas.openxmlformats.org/markup-compatibility/2006" xmlns:o="urn:schemas-microsoft-com:office:office" xmlns:r="http://schemas.openxmlformats.org/officeDocument/2006/relationships" xmlns:m="http://schemas.openxmlformats.org/officeDocument/2006/math" xmlns:v="urn:schemas-microsoft-com:vml" xmlns:wp14="http://schemas.microsoft.com/office/word/2010/wordprocessingDrawing" xmlns:wp="http://schemas.openxmlformats.org/drawingml/2006/wordprocessingDrawing" xmlns:w10="urn:schemas-microsoft-com:office:word" xmlns:w="http://schemas.openxmlformats.org/wordprocessingml/2006/main" xmlns:w14="http://schemas.microsoft.com/office/word/2010/wordml" xmlns:w15="http://schemas.microsoft.com/office/word/2012/wordml" xmlns:w16se="http://schemas.microsoft.com/office/word/2015/wordml/symex" xmlns:wpg="http://schemas.microsoft.com/office/word/2010/wordprocessingGroup" xmlns:wpi="http://schemas.microsoft.com/office/word/2010/wordprocessingInk" xmlns:wne="http://schemas.microsoft.com/office/word/2006/wordml" xmlns:wps="http://schemas.microsoft.com/office/word/2010/wordprocessingShape" mc:Ignorable="w14 w15 w16se wp14">
+<w:numbering xmlns:wpc="http://schemas.microsoft.com/office/word/2010/wordprocessingCanvas" xmlns:cx="http://schemas.microsoft.com/office/drawing/2014/chartex" xmlns:cx1="http://schemas.microsoft.com/office/drawing/2015/9/8/chartex" xmlns:cx2="http://schemas.microsoft.com/office/drawing/2015/10/21/chartex" xmlns:cx3="http://schemas.microsoft.com/office/drawing/2016/5/9/chartex" xmlns:cx4="http://schemas.microsoft.com/office/drawing/2016/5/10/chartex" xmlns:cx5="http://schemas.microsoft.com/office/drawing/2016/5/11/chartex" xmlns:cx6="http://schemas.microsoft.com/office/drawing/2016/5/12/chartex" xmlns:cx7="http://schemas.microsoft.com/office/drawing/2016/5/13/chartex" xmlns:cx8="http://schemas.microsoft.com/office/drawing/2016/5/14/chartex" xmlns:mc="http://schemas.openxmlformats.org/markup-compatibility/2006" xmlns:aink="http://schemas.microsoft.com/office/drawing/2016/ink" xmlns:am3d="http://schemas.microsoft.com/office/drawing/2017/model3d" xmlns:o="urn:schemas-microsoft-com:office:office" xmlns:r="http://schemas.openxmlformats.org/officeDocument/2006/relationships" xmlns:m="http://schemas.openxmlformats.org/officeDocument/2006/math" xmlns:v="urn:schemas-microsoft-com:vml" xmlns:wp14="http://schemas.microsoft.com/office/word/2010/wordprocessingDrawing" xmlns:wp="http://schemas.openxmlformats.org/drawingml/2006/wordprocessingDrawing" xmlns:w10="urn:schemas-microsoft-com:office:word" xmlns:w="http://schemas.openxmlformats.org/wordprocessingml/2006/main" xmlns:w14="http://schemas.microsoft.com/office/word/2010/wordml" xmlns:w15="http://schemas.microsoft.com/office/word/2012/wordml" xmlns:w16cid="http://schemas.microsoft.com/office/word/2016/wordml/cid" xmlns:w16se="http://schemas.microsoft.com/office/word/2015/wordml/symex" xmlns:wpg="http://schemas.microsoft.com/office/word/2010/wordprocessingGroup" xmlns:wpi="http://schemas.microsoft.com/office/word/2010/wordprocessingInk" xmlns:wne="http://schemas.microsoft.com/office/word/2006/wordml" xmlns:wps="http://schemas.microsoft.com/office/word/2010/wordprocessingShape" mc:Ignorable="w14 w15 w16se w16cid wp14">
   <w:abstractNum w:abstractNumId="0" w15:restartNumberingAfterBreak="0">
     <w:nsid w:val="01985BF6"/>
     <w:multiLevelType w:val="hybridMultilevel"/>
@@ -1634,7 +1626,7 @@
 </file>
 
 <file path=word/styles.xml><?xml version="1.0" encoding="utf-8"?>
-<w:styles xmlns:mc="http://schemas.openxmlformats.org/markup-compatibility/2006" xmlns:r="http://schemas.openxmlformats.org/officeDocument/2006/relationships" xmlns:w="http://schemas.openxmlformats.org/wordprocessingml/2006/main" xmlns:w14="http://schemas.microsoft.com/office/word/2010/wordml" xmlns:w15="http://schemas.microsoft.com/office/word/2012/wordml" xmlns:w16se="http://schemas.microsoft.com/office/word/2015/wordml/symex" mc:Ignorable="w14 w15 w16se">
+<w:styles xmlns:mc="http://schemas.openxmlformats.org/markup-compatibility/2006" xmlns:r="http://schemas.openxmlformats.org/officeDocument/2006/relationships" xmlns:w="http://schemas.openxmlformats.org/wordprocessingml/2006/main" xmlns:w14="http://schemas.microsoft.com/office/word/2010/wordml" xmlns:w15="http://schemas.microsoft.com/office/word/2012/wordml" xmlns:w16cid="http://schemas.microsoft.com/office/word/2016/wordml/cid" xmlns:w16se="http://schemas.microsoft.com/office/word/2015/wordml/symex" mc:Ignorable="w14 w15 w16se w16cid">
   <w:docDefaults>
     <w:rPrDefault>
       <w:rPr>
@@ -1650,7 +1642,7 @@
       </w:pPr>
     </w:pPrDefault>
   </w:docDefaults>
-  <w:latentStyles w:defLockedState="0" w:defUIPriority="99" w:defSemiHidden="0" w:defUnhideWhenUsed="0" w:defQFormat="0" w:count="371">
+  <w:latentStyles w:defLockedState="0" w:defUIPriority="99" w:defSemiHidden="0" w:defUnhideWhenUsed="0" w:defQFormat="0" w:count="375">
     <w:lsdException w:name="Normal" w:uiPriority="0" w:qFormat="1"/>
     <w:lsdException w:name="heading 1" w:uiPriority="9" w:qFormat="1"/>
     <w:lsdException w:name="heading 2" w:semiHidden="1" w:uiPriority="9" w:unhideWhenUsed="1" w:qFormat="1"/>
@@ -1756,7 +1748,6 @@
     <w:lsdException w:name="HTML Sample" w:semiHidden="1" w:unhideWhenUsed="1"/>
     <w:lsdException w:name="HTML Typewriter" w:semiHidden="1" w:unhideWhenUsed="1"/>
     <w:lsdException w:name="HTML Variable" w:semiHidden="1" w:unhideWhenUsed="1"/>
-    <w:lsdException w:name="Normal Table" w:semiHidden="1" w:unhideWhenUsed="1"/>
     <w:lsdException w:name="annotation subject" w:semiHidden="1" w:unhideWhenUsed="1"/>
     <w:lsdException w:name="No List" w:semiHidden="1" w:unhideWhenUsed="1"/>
     <w:lsdException w:name="Outline List 1" w:semiHidden="1" w:unhideWhenUsed="1"/>
@@ -1800,10 +1791,8 @@
     <w:lsdException w:name="Table Elegant" w:semiHidden="1" w:unhideWhenUsed="1"/>
     <w:lsdException w:name="Table Professional" w:semiHidden="1" w:unhideWhenUsed="1"/>
     <w:lsdException w:name="Table Subtle 1" w:semiHidden="1" w:unhideWhenUsed="1"/>
-    <w:lsdException w:name="Table Subtle 2" w:semiHidden="1" w:unhideWhenUsed="1"/>
     <w:lsdException w:name="Table Web 1" w:semiHidden="1" w:unhideWhenUsed="1"/>
     <w:lsdException w:name="Table Web 2" w:semiHidden="1" w:unhideWhenUsed="1"/>
-    <w:lsdException w:name="Table Web 3" w:semiHidden="1" w:unhideWhenUsed="1"/>
     <w:lsdException w:name="Balloon Text" w:semiHidden="1" w:unhideWhenUsed="1"/>
     <w:lsdException w:name="Table Grid" w:uiPriority="39"/>
     <w:lsdException w:name="Table Theme" w:semiHidden="1" w:unhideWhenUsed="1"/>
@@ -2022,6 +2011,10 @@
     <w:lsdException w:name="List Table 5 Dark Accent 6" w:uiPriority="50"/>
     <w:lsdException w:name="List Table 6 Colorful Accent 6" w:uiPriority="51"/>
     <w:lsdException w:name="List Table 7 Colorful Accent 6" w:uiPriority="52"/>
+    <w:lsdException w:name="Mention" w:semiHidden="1" w:unhideWhenUsed="1"/>
+    <w:lsdException w:name="Smart Hyperlink" w:semiHidden="1" w:unhideWhenUsed="1"/>
+    <w:lsdException w:name="Hashtag" w:semiHidden="1" w:unhideWhenUsed="1"/>
+    <w:lsdException w:name="Unresolved Mention" w:semiHidden="1" w:unhideWhenUsed="1"/>
   </w:latentStyles>
   <w:style w:type="paragraph" w:default="1" w:styleId="Normal">
     <w:name w:val="Normal"/>

</xml_diff>

<commit_message>
Update SCRUM development Task1
</commit_message>
<xml_diff>
--- a/Workshop Tasks/Week 5/SCRUM development Task 1.docx
+++ b/Workshop Tasks/Week 5/SCRUM development Task 1.docx
@@ -1,6 +1,6 @@
 
 <file path=word/document.xml><?xml version="1.0" encoding="utf-8"?>
-<w:document xmlns:wpc="http://schemas.microsoft.com/office/word/2010/wordprocessingCanvas" xmlns:cx="http://schemas.microsoft.com/office/drawing/2014/chartex" xmlns:cx1="http://schemas.microsoft.com/office/drawing/2015/9/8/chartex" xmlns:cx2="http://schemas.microsoft.com/office/drawing/2015/10/21/chartex" xmlns:cx3="http://schemas.microsoft.com/office/drawing/2016/5/9/chartex" xmlns:cx4="http://schemas.microsoft.com/office/drawing/2016/5/10/chartex" xmlns:cx5="http://schemas.microsoft.com/office/drawing/2016/5/11/chartex" xmlns:cx6="http://schemas.microsoft.com/office/drawing/2016/5/12/chartex" xmlns:cx7="http://schemas.microsoft.com/office/drawing/2016/5/13/chartex" xmlns:cx8="http://schemas.microsoft.com/office/drawing/2016/5/14/chartex" xmlns:mc="http://schemas.openxmlformats.org/markup-compatibility/2006" xmlns:aink="http://schemas.microsoft.com/office/drawing/2016/ink" xmlns:am3d="http://schemas.microsoft.com/office/drawing/2017/model3d" xmlns:o="urn:schemas-microsoft-com:office:office" xmlns:r="http://schemas.openxmlformats.org/officeDocument/2006/relationships" xmlns:m="http://schemas.openxmlformats.org/officeDocument/2006/math" xmlns:v="urn:schemas-microsoft-com:vml" xmlns:wp14="http://schemas.microsoft.com/office/word/2010/wordprocessingDrawing" xmlns:wp="http://schemas.openxmlformats.org/drawingml/2006/wordprocessingDrawing" xmlns:w10="urn:schemas-microsoft-com:office:word" xmlns:w="http://schemas.openxmlformats.org/wordprocessingml/2006/main" xmlns:w14="http://schemas.microsoft.com/office/word/2010/wordml" xmlns:w15="http://schemas.microsoft.com/office/word/2012/wordml" xmlns:w16cid="http://schemas.microsoft.com/office/word/2016/wordml/cid" xmlns:w16se="http://schemas.microsoft.com/office/word/2015/wordml/symex" xmlns:wpg="http://schemas.microsoft.com/office/word/2010/wordprocessingGroup" xmlns:wpi="http://schemas.microsoft.com/office/word/2010/wordprocessingInk" xmlns:wne="http://schemas.microsoft.com/office/word/2006/wordml" xmlns:wps="http://schemas.microsoft.com/office/word/2010/wordprocessingShape" mc:Ignorable="w14 w15 w16se w16cid wp14">
+<w:document xmlns:wpc="http://schemas.microsoft.com/office/word/2010/wordprocessingCanvas" xmlns:cx="http://schemas.microsoft.com/office/drawing/2014/chartex" xmlns:cx1="http://schemas.microsoft.com/office/drawing/2015/9/8/chartex" xmlns:mc="http://schemas.openxmlformats.org/markup-compatibility/2006" xmlns:o="urn:schemas-microsoft-com:office:office" xmlns:r="http://schemas.openxmlformats.org/officeDocument/2006/relationships" xmlns:m="http://schemas.openxmlformats.org/officeDocument/2006/math" xmlns:v="urn:schemas-microsoft-com:vml" xmlns:wp14="http://schemas.microsoft.com/office/word/2010/wordprocessingDrawing" xmlns:wp="http://schemas.openxmlformats.org/drawingml/2006/wordprocessingDrawing" xmlns:w10="urn:schemas-microsoft-com:office:word" xmlns:w="http://schemas.openxmlformats.org/wordprocessingml/2006/main" xmlns:w14="http://schemas.microsoft.com/office/word/2010/wordml" xmlns:w15="http://schemas.microsoft.com/office/word/2012/wordml" xmlns:w16se="http://schemas.microsoft.com/office/word/2015/wordml/symex" xmlns:wpg="http://schemas.microsoft.com/office/word/2010/wordprocessingGroup" xmlns:wpi="http://schemas.microsoft.com/office/word/2010/wordprocessingInk" xmlns:wne="http://schemas.microsoft.com/office/word/2006/wordml" xmlns:wps="http://schemas.microsoft.com/office/word/2010/wordprocessingShape" mc:Ignorable="w14 w15 w16se wp14">
   <w:body>
     <w:p>
       <w:pPr>
@@ -38,8 +38,6 @@
         </w:rPr>
         <w:t xml:space="preserve"> </w:t>
       </w:r>
-      <w:bookmarkStart w:id="0" w:name="_GoBack"/>
-      <w:bookmarkEnd w:id="0"/>
     </w:p>
     <w:p>
       <w:pPr>
@@ -352,11 +350,21 @@
           <w:b/>
         </w:rPr>
       </w:pPr>
-      <w:r>
-        <w:rPr>
-          <w:rStyle w:val="handwriting"/>
-          <w:b/>
-        </w:rPr>
+    </w:p>
+    <w:p>
+      <w:pPr>
+        <w:rPr>
+          <w:rStyle w:val="handwriting"/>
+          <w:b/>
+        </w:rPr>
+      </w:pPr>
+      <w:bookmarkStart w:id="0" w:name="_GoBack"/>
+      <w:r>
+        <w:rPr>
+          <w:rStyle w:val="handwriting"/>
+          <w:b/>
+        </w:rPr>
+        <w:lastRenderedPageBreak/>
         <w:t xml:space="preserve">User Stories </w:t>
       </w:r>
     </w:p>
@@ -372,7 +380,6 @@
           <w:rStyle w:val="handwriting"/>
           <w:b/>
         </w:rPr>
-        <w:lastRenderedPageBreak/>
         <w:t>As a &lt; type of user &gt;, I want &lt; some goal &gt; so that &lt; some reason &gt;.</w:t>
       </w:r>
     </w:p>
@@ -401,7 +408,7 @@
           <w:sz w:val="20"/>
           <w:szCs w:val="20"/>
         </w:rPr>
-        <w:t xml:space="preserve">As a user I want to be able to log </w:t>
+        <w:t xml:space="preserve">As a user I want to authorise my account </w:t>
       </w:r>
       <w:r>
         <w:rPr>
@@ -409,7 +416,7 @@
           <w:sz w:val="20"/>
           <w:szCs w:val="20"/>
         </w:rPr>
-        <w:t>or register to</w:t>
+        <w:t xml:space="preserve">without any errors </w:t>
       </w:r>
       <w:r>
         <w:rPr>
@@ -417,49 +424,70 @@
           <w:sz w:val="20"/>
           <w:szCs w:val="20"/>
         </w:rPr>
-        <w:t xml:space="preserve"> Spotify</w:t>
-      </w:r>
-      <w:r>
+        <w:t>so that I can access Spotify’s news related playlists.</w:t>
+      </w:r>
+    </w:p>
+    <w:p>
+      <w:pPr>
+        <w:jc w:val="both"/>
+        <w:rPr>
+          <w:rStyle w:val="handwriting"/>
+        </w:rPr>
+      </w:pPr>
+      <w:r>
+        <w:rPr>
+          <w:rStyle w:val="handwriting"/>
+        </w:rPr>
+        <w:t>As a user I want to read the article</w:t>
+      </w:r>
+      <w:r>
+        <w:rPr>
+          <w:rStyle w:val="handwriting"/>
+        </w:rPr>
+        <w:t xml:space="preserve"> related to the song on the playlist</w:t>
+      </w:r>
+    </w:p>
+    <w:p>
+      <w:pPr>
+        <w:jc w:val="both"/>
         <w:rPr>
           <w:rStyle w:val="handwriting"/>
           <w:sz w:val="20"/>
           <w:szCs w:val="20"/>
         </w:rPr>
-        <w:t xml:space="preserve"> so that I can listen to the personalised news playlist</w:t>
-      </w:r>
+      </w:pPr>
       <w:r>
         <w:rPr>
           <w:rStyle w:val="handwriting"/>
           <w:sz w:val="20"/>
           <w:szCs w:val="20"/>
         </w:rPr>
-        <w:t>.</w:t>
-      </w:r>
-    </w:p>
-    <w:p>
-      <w:pPr>
-        <w:jc w:val="both"/>
+        <w:t xml:space="preserve">As a user I want </w:t>
+      </w:r>
+      <w:r>
         <w:rPr>
           <w:rStyle w:val="handwriting"/>
           <w:sz w:val="20"/>
           <w:szCs w:val="20"/>
         </w:rPr>
-      </w:pPr>
-      <w:r>
+        <w:t xml:space="preserve">a user friendly, easy and efficient GUI so that my experience is pleasant and enjoyable. </w:t>
+      </w:r>
+    </w:p>
+    <w:p>
+      <w:pPr>
         <w:rPr>
           <w:rStyle w:val="handwriting"/>
           <w:sz w:val="20"/>
           <w:szCs w:val="20"/>
         </w:rPr>
-        <w:t>As a user I want to be able to log in</w:t>
-      </w:r>
+      </w:pPr>
       <w:r>
         <w:rPr>
           <w:rStyle w:val="handwriting"/>
           <w:sz w:val="20"/>
           <w:szCs w:val="20"/>
         </w:rPr>
-        <w:t>to my account</w:t>
+        <w:t>As a user I</w:t>
       </w:r>
       <w:r>
         <w:rPr>
@@ -467,7 +495,7 @@
           <w:sz w:val="20"/>
           <w:szCs w:val="20"/>
         </w:rPr>
-        <w:t xml:space="preserve"> without any errors</w:t>
+        <w:t xml:space="preserve"> want </w:t>
       </w:r>
       <w:r>
         <w:rPr>
@@ -475,110 +503,10 @@
           <w:sz w:val="20"/>
           <w:szCs w:val="20"/>
         </w:rPr>
-        <w:t xml:space="preserve"> occurring so that I can listen to my personalised news playlist</w:t>
-      </w:r>
-      <w:r>
-        <w:rPr>
-          <w:rStyle w:val="handwriting"/>
-          <w:sz w:val="20"/>
-          <w:szCs w:val="20"/>
-        </w:rPr>
-        <w:t xml:space="preserve">. </w:t>
-      </w:r>
-    </w:p>
-    <w:p>
-      <w:pPr>
-        <w:jc w:val="both"/>
-        <w:rPr>
-          <w:rStyle w:val="handwriting"/>
-        </w:rPr>
-      </w:pPr>
-      <w:r>
-        <w:rPr>
-          <w:rStyle w:val="handwriting"/>
-        </w:rPr>
-        <w:t>As a user I want to read the article, when the playlist has been tailored to the news</w:t>
-      </w:r>
-    </w:p>
-    <w:p>
-      <w:pPr>
-        <w:jc w:val="both"/>
-        <w:rPr>
-          <w:rStyle w:val="handwriting"/>
-          <w:sz w:val="20"/>
-          <w:szCs w:val="20"/>
-        </w:rPr>
-      </w:pPr>
-      <w:r>
-        <w:rPr>
-          <w:rStyle w:val="handwriting"/>
-          <w:sz w:val="20"/>
-          <w:szCs w:val="20"/>
-        </w:rPr>
-        <w:t>As a user I want to authorise my account so that I can access Spotify’s news related playlists.</w:t>
-      </w:r>
-    </w:p>
-    <w:p>
-      <w:pPr>
-        <w:jc w:val="both"/>
-        <w:rPr>
-          <w:rStyle w:val="handwriting"/>
-          <w:sz w:val="20"/>
-          <w:szCs w:val="20"/>
-        </w:rPr>
-      </w:pPr>
-      <w:r>
-        <w:rPr>
-          <w:rStyle w:val="handwriting"/>
-          <w:sz w:val="20"/>
-          <w:szCs w:val="20"/>
-        </w:rPr>
-        <w:t>As a user I would like relevant headlin</w:t>
-      </w:r>
-      <w:r>
-        <w:rPr>
-          <w:rStyle w:val="handwriting"/>
-          <w:sz w:val="20"/>
-          <w:szCs w:val="20"/>
-        </w:rPr>
-        <w:t xml:space="preserve">es depending on holiday seasons so that I can edit my current personalised playlists. </w:t>
-      </w:r>
-    </w:p>
-    <w:p>
-      <w:pPr>
-        <w:jc w:val="both"/>
-        <w:rPr>
-          <w:rStyle w:val="handwriting"/>
-          <w:sz w:val="20"/>
-          <w:szCs w:val="20"/>
-        </w:rPr>
-      </w:pPr>
-      <w:r>
-        <w:rPr>
-          <w:rStyle w:val="handwriting"/>
-          <w:sz w:val="20"/>
-          <w:szCs w:val="20"/>
-        </w:rPr>
-        <w:t xml:space="preserve">As a user I would like a user friendly, easy and efficient GUI so that my experience is pleasant and enjoyable. </w:t>
-      </w:r>
-    </w:p>
-    <w:p>
-      <w:pPr>
-        <w:rPr>
-          <w:rStyle w:val="handwriting"/>
-          <w:sz w:val="20"/>
-          <w:szCs w:val="20"/>
-        </w:rPr>
-      </w:pPr>
-      <w:r>
-        <w:rPr>
-          <w:rStyle w:val="handwriting"/>
-          <w:sz w:val="20"/>
-          <w:szCs w:val="20"/>
-        </w:rPr>
-        <w:t>As a user I would like to be able to download my news related playlist to listen offline</w:t>
-      </w:r>
-    </w:p>
+        <w:t>to be able to download my news related playlist to listen offline</w:t>
+      </w:r>
+    </w:p>
+    <w:bookmarkEnd w:id="0"/>
     <w:p>
       <w:pPr>
         <w:rPr>
@@ -606,6 +534,36 @@
           <w:b/>
         </w:rPr>
         <w:t xml:space="preserve"> </w:t>
+      </w:r>
+    </w:p>
+    <w:p>
+      <w:pPr>
+        <w:rPr>
+          <w:rStyle w:val="handwriting"/>
+          <w:b/>
+        </w:rPr>
+      </w:pPr>
+      <w:r>
+        <w:rPr>
+          <w:rStyle w:val="handwriting"/>
+          <w:b/>
+        </w:rPr>
+        <w:t xml:space="preserve">-Feature required for Spotify </w:t>
+      </w:r>
+    </w:p>
+    <w:p>
+      <w:pPr>
+        <w:rPr>
+          <w:rStyle w:val="handwriting"/>
+          <w:b/>
+        </w:rPr>
+      </w:pPr>
+      <w:r>
+        <w:rPr>
+          <w:rStyle w:val="handwriting"/>
+          <w:b/>
+        </w:rPr>
+        <w:t>- Product backlog placed in correct sequence – Value/Cost/Knowledge/Risk</w:t>
       </w:r>
     </w:p>
     <w:tbl>
@@ -678,7 +636,14 @@
                 <w:rStyle w:val="handwriting"/>
                 <w:b/>
               </w:rPr>
-              <w:t>Story Points</w:t>
+              <w:t>Sprint</w:t>
+            </w:r>
+            <w:r>
+              <w:rPr>
+                <w:rStyle w:val="handwriting"/>
+                <w:b/>
+              </w:rPr>
+              <w:t xml:space="preserve"> Points</w:t>
             </w:r>
           </w:p>
         </w:tc>
@@ -760,23 +725,23 @@
                 <w:sz w:val="20"/>
                 <w:szCs w:val="20"/>
               </w:rPr>
-              <w:t>As a user I want to authorise my account so that I can access Spotify</w:t>
-            </w:r>
-            <w:r>
-              <w:rPr>
-                <w:rStyle w:val="handwriting"/>
-                <w:sz w:val="20"/>
-                <w:szCs w:val="20"/>
-              </w:rPr>
-              <w:t xml:space="preserve">’s news </w:t>
-            </w:r>
-            <w:r>
-              <w:rPr>
-                <w:rStyle w:val="handwriting"/>
-                <w:sz w:val="20"/>
-                <w:szCs w:val="20"/>
-              </w:rPr>
-              <w:t>related playlists.</w:t>
+              <w:t xml:space="preserve">As a user I want to authorise my account </w:t>
+            </w:r>
+            <w:r>
+              <w:rPr>
+                <w:rStyle w:val="handwriting"/>
+                <w:sz w:val="20"/>
+                <w:szCs w:val="20"/>
+              </w:rPr>
+              <w:t xml:space="preserve">without any errors </w:t>
+            </w:r>
+            <w:r>
+              <w:rPr>
+                <w:rStyle w:val="handwriting"/>
+                <w:sz w:val="20"/>
+                <w:szCs w:val="20"/>
+              </w:rPr>
+              <w:t>so that I can access Spotify’s news related playlists.</w:t>
             </w:r>
           </w:p>
         </w:tc>
@@ -850,14 +815,37 @@
             <w:pPr>
               <w:rPr>
                 <w:rStyle w:val="handwriting"/>
-              </w:rPr>
-            </w:pPr>
-            <w:r>
-              <w:rPr>
-                <w:rStyle w:val="handwriting"/>
-              </w:rPr>
-              <w:t>As a user I want to read the article, when the playlist has been related to the news headlines</w:t>
-            </w:r>
+                <w:sz w:val="20"/>
+                <w:szCs w:val="20"/>
+              </w:rPr>
+            </w:pPr>
+            <w:r>
+              <w:rPr>
+                <w:rStyle w:val="handwriting"/>
+                <w:sz w:val="20"/>
+                <w:szCs w:val="20"/>
+              </w:rPr>
+              <w:t xml:space="preserve">Create a playlist that’s relating the new headlines of the day </w:t>
+            </w:r>
+          </w:p>
+          <w:p>
+            <w:pPr>
+              <w:rPr>
+                <w:rStyle w:val="handwriting"/>
+                <w:sz w:val="20"/>
+                <w:szCs w:val="20"/>
+              </w:rPr>
+            </w:pPr>
+          </w:p>
+          <w:p>
+            <w:pPr>
+              <w:jc w:val="both"/>
+              <w:rPr>
+                <w:rStyle w:val="handwriting"/>
+                <w:sz w:val="20"/>
+                <w:szCs w:val="20"/>
+              </w:rPr>
+            </w:pPr>
           </w:p>
         </w:tc>
         <w:tc>
@@ -898,7 +886,7 @@
               <w:rPr>
                 <w:rStyle w:val="handwriting"/>
               </w:rPr>
-              <w:t>9</w:t>
+              <w:t>2</w:t>
             </w:r>
           </w:p>
         </w:tc>
@@ -928,6 +916,7 @@
           </w:tcPr>
           <w:p>
             <w:pPr>
+              <w:jc w:val="both"/>
               <w:rPr>
                 <w:rStyle w:val="handwriting"/>
                 <w:sz w:val="20"/>
@@ -943,6 +932,24 @@
               <w:t xml:space="preserve">As a user I would like a user friendly, easy and efficient GUI so that my experience is pleasant and enjoyable. </w:t>
             </w:r>
           </w:p>
+          <w:p>
+            <w:pPr>
+              <w:rPr>
+                <w:rStyle w:val="handwriting"/>
+                <w:sz w:val="20"/>
+                <w:szCs w:val="20"/>
+              </w:rPr>
+            </w:pPr>
+          </w:p>
+          <w:p>
+            <w:pPr>
+              <w:rPr>
+                <w:rStyle w:val="handwriting"/>
+                <w:sz w:val="20"/>
+                <w:szCs w:val="20"/>
+              </w:rPr>
+            </w:pPr>
+          </w:p>
         </w:tc>
         <w:tc>
           <w:tcPr>
@@ -982,7 +989,7 @@
               <w:rPr>
                 <w:rStyle w:val="handwriting"/>
               </w:rPr>
-              <w:t>8</w:t>
+              <w:t>3</w:t>
             </w:r>
           </w:p>
         </w:tc>
@@ -1012,20 +1019,37 @@
           </w:tcPr>
           <w:p>
             <w:pPr>
-              <w:rPr>
-                <w:rStyle w:val="handwriting"/>
-                <w:sz w:val="20"/>
-                <w:szCs w:val="20"/>
-              </w:rPr>
-            </w:pPr>
-            <w:r>
-              <w:rPr>
-                <w:rStyle w:val="handwriting"/>
-                <w:sz w:val="20"/>
-                <w:szCs w:val="20"/>
-              </w:rPr>
-              <w:t>As a user I would like to be able to download my news related playlist to listen offline</w:t>
-            </w:r>
+              <w:jc w:val="both"/>
+              <w:rPr>
+                <w:rStyle w:val="handwriting"/>
+                <w:sz w:val="20"/>
+                <w:szCs w:val="20"/>
+              </w:rPr>
+            </w:pPr>
+            <w:r>
+              <w:rPr>
+                <w:rStyle w:val="handwriting"/>
+                <w:sz w:val="20"/>
+                <w:szCs w:val="20"/>
+              </w:rPr>
+              <w:t xml:space="preserve">Saving the playlist </w:t>
+            </w:r>
+            <w:r>
+              <w:rPr>
+                <w:rStyle w:val="handwriting"/>
+                <w:sz w:val="20"/>
+                <w:szCs w:val="20"/>
+              </w:rPr>
+              <w:t>to the users account</w:t>
+            </w:r>
+          </w:p>
+          <w:p>
+            <w:pPr>
+              <w:jc w:val="both"/>
+              <w:rPr>
+                <w:rStyle w:val="handwriting"/>
+              </w:rPr>
+            </w:pPr>
           </w:p>
         </w:tc>
         <w:tc>
@@ -1066,7 +1090,7 @@
               <w:rPr>
                 <w:rStyle w:val="handwriting"/>
               </w:rPr>
-              <w:t>10</w:t>
+              <w:t>4</w:t>
             </w:r>
           </w:p>
         </w:tc>
@@ -1096,20 +1120,26 @@
           </w:tcPr>
           <w:p>
             <w:pPr>
-              <w:rPr>
-                <w:rStyle w:val="handwriting"/>
-                <w:sz w:val="20"/>
-                <w:szCs w:val="20"/>
-              </w:rPr>
-            </w:pPr>
-            <w:r>
-              <w:rPr>
-                <w:rStyle w:val="handwriting"/>
-                <w:sz w:val="20"/>
-                <w:szCs w:val="20"/>
-              </w:rPr>
-              <w:t>As a user I would save the playlist to my account to be able listen to again</w:t>
-            </w:r>
+              <w:jc w:val="both"/>
+              <w:rPr>
+                <w:rStyle w:val="handwriting"/>
+              </w:rPr>
+            </w:pPr>
+            <w:r>
+              <w:rPr>
+                <w:rStyle w:val="handwriting"/>
+              </w:rPr>
+              <w:t>As a user I want to read the article related to the song on the playlist</w:t>
+            </w:r>
+          </w:p>
+          <w:p>
+            <w:pPr>
+              <w:rPr>
+                <w:rStyle w:val="handwriting"/>
+                <w:sz w:val="20"/>
+                <w:szCs w:val="20"/>
+              </w:rPr>
+            </w:pPr>
           </w:p>
         </w:tc>
         <w:tc>
@@ -1150,7 +1180,7 @@
               <w:rPr>
                 <w:rStyle w:val="handwriting"/>
               </w:rPr>
-              <w:t>7</w:t>
+              <w:t>5</w:t>
             </w:r>
           </w:p>
         </w:tc>
@@ -1192,8 +1222,17 @@
                 <w:sz w:val="20"/>
                 <w:szCs w:val="20"/>
               </w:rPr>
-              <w:t xml:space="preserve">As a user I would like to share my tailored news playlist with my friends </w:t>
-            </w:r>
+              <w:t>As a user I would like to be able to download my news related playlist to listen offline</w:t>
+            </w:r>
+          </w:p>
+          <w:p>
+            <w:pPr>
+              <w:rPr>
+                <w:rStyle w:val="handwriting"/>
+                <w:sz w:val="20"/>
+                <w:szCs w:val="20"/>
+              </w:rPr>
+            </w:pPr>
           </w:p>
         </w:tc>
         <w:tc>
@@ -1234,7 +1273,7 @@
               <w:rPr>
                 <w:rStyle w:val="handwriting"/>
               </w:rPr>
-              <w:t>8</w:t>
+              <w:t>6</w:t>
             </w:r>
           </w:p>
         </w:tc>
@@ -1260,8 +1299,715 @@
           <w:rStyle w:val="handwriting"/>
         </w:rPr>
       </w:pPr>
-    </w:p>
-    <w:p/>
+      <w:r>
+        <w:rPr>
+          <w:rStyle w:val="handwriting"/>
+        </w:rPr>
+        <w:t xml:space="preserve">Sprint Planning </w:t>
+      </w:r>
+    </w:p>
+    <w:p>
+      <w:pPr>
+        <w:pStyle w:val="ListParagraph"/>
+        <w:numPr>
+          <w:ilvl w:val="0"/>
+          <w:numId w:val="4"/>
+        </w:numPr>
+        <w:rPr>
+          <w:rStyle w:val="handwriting"/>
+        </w:rPr>
+      </w:pPr>
+      <w:r>
+        <w:rPr>
+          <w:rStyle w:val="handwriting"/>
+        </w:rPr>
+        <w:t xml:space="preserve">Sprint Planning is the subset of the product backlog </w:t>
+      </w:r>
+    </w:p>
+    <w:p>
+      <w:pPr>
+        <w:pStyle w:val="ListParagraph"/>
+        <w:numPr>
+          <w:ilvl w:val="0"/>
+          <w:numId w:val="4"/>
+        </w:numPr>
+        <w:rPr>
+          <w:rStyle w:val="handwriting"/>
+        </w:rPr>
+      </w:pPr>
+      <w:r>
+        <w:rPr>
+          <w:rStyle w:val="handwriting"/>
+        </w:rPr>
+        <w:t xml:space="preserve">During sprint planning the team have agreed on a sprint goal </w:t>
+      </w:r>
+    </w:p>
+    <w:tbl>
+      <w:tblPr>
+        <w:tblStyle w:val="TableGrid"/>
+        <w:tblW w:w="9636" w:type="dxa"/>
+        <w:tblLook w:val="04A0" w:firstRow="1" w:lastRow="0" w:firstColumn="1" w:lastColumn="0" w:noHBand="0" w:noVBand="1"/>
+      </w:tblPr>
+      <w:tblGrid>
+        <w:gridCol w:w="1469"/>
+        <w:gridCol w:w="4842"/>
+        <w:gridCol w:w="3325"/>
+      </w:tblGrid>
+      <w:tr>
+        <w:trPr>
+          <w:trHeight w:val="843"/>
+        </w:trPr>
+        <w:tc>
+          <w:tcPr>
+            <w:tcW w:w="1469" w:type="dxa"/>
+          </w:tcPr>
+          <w:p>
+            <w:pPr>
+              <w:rPr>
+                <w:rStyle w:val="handwriting"/>
+              </w:rPr>
+            </w:pPr>
+            <w:r>
+              <w:rPr>
+                <w:rStyle w:val="handwriting"/>
+              </w:rPr>
+              <w:lastRenderedPageBreak/>
+              <w:t>Product Backlog ID</w:t>
+            </w:r>
+          </w:p>
+        </w:tc>
+        <w:tc>
+          <w:tcPr>
+            <w:tcW w:w="4842" w:type="dxa"/>
+          </w:tcPr>
+          <w:p>
+            <w:pPr>
+              <w:rPr>
+                <w:rStyle w:val="handwriting"/>
+              </w:rPr>
+            </w:pPr>
+            <w:r>
+              <w:rPr>
+                <w:rStyle w:val="handwriting"/>
+              </w:rPr>
+              <w:t xml:space="preserve">Product – </w:t>
+            </w:r>
+            <w:r>
+              <w:rPr>
+                <w:rStyle w:val="handwriting"/>
+                <w:i/>
+              </w:rPr>
+              <w:t xml:space="preserve">To do </w:t>
+            </w:r>
+          </w:p>
+        </w:tc>
+        <w:tc>
+          <w:tcPr>
+            <w:tcW w:w="3325" w:type="dxa"/>
+          </w:tcPr>
+          <w:p>
+            <w:pPr>
+              <w:rPr>
+                <w:rStyle w:val="handwriting"/>
+              </w:rPr>
+            </w:pPr>
+            <w:r>
+              <w:rPr>
+                <w:rStyle w:val="handwriting"/>
+              </w:rPr>
+              <w:t>Outcome –</w:t>
+            </w:r>
+            <w:r>
+              <w:rPr>
+                <w:rStyle w:val="handwriting"/>
+                <w:i/>
+              </w:rPr>
+              <w:t xml:space="preserve"> What to Achieve</w:t>
+            </w:r>
+          </w:p>
+        </w:tc>
+      </w:tr>
+      <w:tr>
+        <w:trPr>
+          <w:trHeight w:val="1969"/>
+        </w:trPr>
+        <w:tc>
+          <w:tcPr>
+            <w:tcW w:w="1469" w:type="dxa"/>
+          </w:tcPr>
+          <w:p>
+            <w:pPr>
+              <w:rPr>
+                <w:rStyle w:val="handwriting"/>
+                <w:sz w:val="20"/>
+                <w:szCs w:val="20"/>
+              </w:rPr>
+            </w:pPr>
+            <w:r>
+              <w:rPr>
+                <w:rStyle w:val="handwriting"/>
+                <w:sz w:val="20"/>
+                <w:szCs w:val="20"/>
+              </w:rPr>
+              <w:t>1</w:t>
+            </w:r>
+          </w:p>
+        </w:tc>
+        <w:tc>
+          <w:tcPr>
+            <w:tcW w:w="4842" w:type="dxa"/>
+          </w:tcPr>
+          <w:p>
+            <w:pPr>
+              <w:rPr>
+                <w:rStyle w:val="handwriting"/>
+              </w:rPr>
+            </w:pPr>
+            <w:r>
+              <w:rPr>
+                <w:rStyle w:val="handwriting"/>
+                <w:sz w:val="20"/>
+                <w:szCs w:val="20"/>
+              </w:rPr>
+              <w:t xml:space="preserve">As a user I want to authorise my account </w:t>
+            </w:r>
+            <w:r>
+              <w:rPr>
+                <w:rStyle w:val="handwriting"/>
+                <w:sz w:val="20"/>
+                <w:szCs w:val="20"/>
+              </w:rPr>
+              <w:t xml:space="preserve">without any errors </w:t>
+            </w:r>
+            <w:r>
+              <w:rPr>
+                <w:rStyle w:val="handwriting"/>
+                <w:sz w:val="20"/>
+                <w:szCs w:val="20"/>
+              </w:rPr>
+              <w:t>so that I can access Spotify’s news related playlists.</w:t>
+            </w:r>
+          </w:p>
+        </w:tc>
+        <w:tc>
+          <w:tcPr>
+            <w:tcW w:w="3325" w:type="dxa"/>
+          </w:tcPr>
+          <w:p>
+            <w:pPr>
+              <w:rPr>
+                <w:rStyle w:val="handwriting"/>
+              </w:rPr>
+            </w:pPr>
+            <w:r>
+              <w:rPr>
+                <w:rStyle w:val="handwriting"/>
+              </w:rPr>
+              <w:t xml:space="preserve">For the user to be-able to log in to their account with having any errors </w:t>
+            </w:r>
+          </w:p>
+          <w:p>
+            <w:pPr>
+              <w:rPr>
+                <w:rStyle w:val="handwriting"/>
+              </w:rPr>
+            </w:pPr>
+          </w:p>
+          <w:p>
+            <w:pPr>
+              <w:rPr>
+                <w:rStyle w:val="handwriting"/>
+              </w:rPr>
+            </w:pPr>
+            <w:r>
+              <w:rPr>
+                <w:rStyle w:val="handwriting"/>
+              </w:rPr>
+              <w:t xml:space="preserve">For the user to be able to sign up </w:t>
+            </w:r>
+          </w:p>
+        </w:tc>
+      </w:tr>
+      <w:tr>
+        <w:trPr>
+          <w:trHeight w:val="1125"/>
+        </w:trPr>
+        <w:tc>
+          <w:tcPr>
+            <w:tcW w:w="1469" w:type="dxa"/>
+          </w:tcPr>
+          <w:p>
+            <w:pPr>
+              <w:rPr>
+                <w:rStyle w:val="handwriting"/>
+                <w:sz w:val="20"/>
+                <w:szCs w:val="20"/>
+              </w:rPr>
+            </w:pPr>
+            <w:r>
+              <w:rPr>
+                <w:rStyle w:val="handwriting"/>
+                <w:sz w:val="20"/>
+                <w:szCs w:val="20"/>
+              </w:rPr>
+              <w:t>2</w:t>
+            </w:r>
+          </w:p>
+        </w:tc>
+        <w:tc>
+          <w:tcPr>
+            <w:tcW w:w="4842" w:type="dxa"/>
+          </w:tcPr>
+          <w:p>
+            <w:pPr>
+              <w:rPr>
+                <w:rStyle w:val="handwriting"/>
+                <w:sz w:val="20"/>
+                <w:szCs w:val="20"/>
+              </w:rPr>
+            </w:pPr>
+            <w:r>
+              <w:rPr>
+                <w:rStyle w:val="handwriting"/>
+                <w:sz w:val="20"/>
+                <w:szCs w:val="20"/>
+              </w:rPr>
+              <w:t xml:space="preserve">Create a playlist that’s relating the new headlines of the day </w:t>
+            </w:r>
+          </w:p>
+        </w:tc>
+        <w:tc>
+          <w:tcPr>
+            <w:tcW w:w="3325" w:type="dxa"/>
+          </w:tcPr>
+          <w:p>
+            <w:pPr>
+              <w:rPr>
+                <w:rStyle w:val="handwriting"/>
+              </w:rPr>
+            </w:pPr>
+            <w:r>
+              <w:rPr>
+                <w:rStyle w:val="handwriting"/>
+              </w:rPr>
+              <w:t xml:space="preserve">Program Spotify to create daily playlist relating the news headlines </w:t>
+            </w:r>
+          </w:p>
+        </w:tc>
+      </w:tr>
+      <w:tr>
+        <w:trPr>
+          <w:trHeight w:val="1125"/>
+        </w:trPr>
+        <w:tc>
+          <w:tcPr>
+            <w:tcW w:w="1469" w:type="dxa"/>
+          </w:tcPr>
+          <w:p>
+            <w:pPr>
+              <w:rPr>
+                <w:rStyle w:val="handwriting"/>
+                <w:sz w:val="20"/>
+                <w:szCs w:val="20"/>
+              </w:rPr>
+            </w:pPr>
+            <w:r>
+              <w:rPr>
+                <w:rStyle w:val="handwriting"/>
+                <w:sz w:val="20"/>
+                <w:szCs w:val="20"/>
+              </w:rPr>
+              <w:t>3</w:t>
+            </w:r>
+          </w:p>
+        </w:tc>
+        <w:tc>
+          <w:tcPr>
+            <w:tcW w:w="4842" w:type="dxa"/>
+          </w:tcPr>
+          <w:p>
+            <w:pPr>
+              <w:jc w:val="both"/>
+              <w:rPr>
+                <w:rStyle w:val="handwriting"/>
+                <w:sz w:val="20"/>
+                <w:szCs w:val="20"/>
+              </w:rPr>
+            </w:pPr>
+            <w:r>
+              <w:rPr>
+                <w:rStyle w:val="handwriting"/>
+                <w:sz w:val="20"/>
+                <w:szCs w:val="20"/>
+              </w:rPr>
+              <w:t xml:space="preserve">As a user I would like a user friendly, easy and efficient GUI so that my experience is pleasant and enjoyable. </w:t>
+            </w:r>
+          </w:p>
+          <w:p>
+            <w:pPr>
+              <w:rPr>
+                <w:rStyle w:val="handwriting"/>
+                <w:sz w:val="20"/>
+                <w:szCs w:val="20"/>
+              </w:rPr>
+            </w:pPr>
+          </w:p>
+        </w:tc>
+        <w:tc>
+          <w:tcPr>
+            <w:tcW w:w="3325" w:type="dxa"/>
+          </w:tcPr>
+          <w:p>
+            <w:pPr>
+              <w:rPr>
+                <w:rStyle w:val="handwriting"/>
+              </w:rPr>
+            </w:pPr>
+            <w:r>
+              <w:rPr>
+                <w:rStyle w:val="handwriting"/>
+              </w:rPr>
+              <w:t>To create a UI that the clients can use which is efficient and is user friendly.</w:t>
+            </w:r>
+          </w:p>
+        </w:tc>
+      </w:tr>
+      <w:tr>
+        <w:trPr>
+          <w:trHeight w:val="1125"/>
+        </w:trPr>
+        <w:tc>
+          <w:tcPr>
+            <w:tcW w:w="1469" w:type="dxa"/>
+          </w:tcPr>
+          <w:p>
+            <w:pPr>
+              <w:rPr>
+                <w:rStyle w:val="handwriting"/>
+                <w:sz w:val="20"/>
+                <w:szCs w:val="20"/>
+              </w:rPr>
+            </w:pPr>
+            <w:r>
+              <w:rPr>
+                <w:rStyle w:val="handwriting"/>
+                <w:sz w:val="20"/>
+                <w:szCs w:val="20"/>
+              </w:rPr>
+              <w:t>4</w:t>
+            </w:r>
+          </w:p>
+        </w:tc>
+        <w:tc>
+          <w:tcPr>
+            <w:tcW w:w="4842" w:type="dxa"/>
+          </w:tcPr>
+          <w:p>
+            <w:pPr>
+              <w:jc w:val="both"/>
+              <w:rPr>
+                <w:rStyle w:val="handwriting"/>
+                <w:sz w:val="20"/>
+                <w:szCs w:val="20"/>
+              </w:rPr>
+            </w:pPr>
+            <w:r>
+              <w:rPr>
+                <w:rStyle w:val="handwriting"/>
+                <w:sz w:val="20"/>
+                <w:szCs w:val="20"/>
+              </w:rPr>
+              <w:t>Saving the playlist to the users account</w:t>
+            </w:r>
+          </w:p>
+          <w:p>
+            <w:pPr>
+              <w:jc w:val="both"/>
+              <w:rPr>
+                <w:rStyle w:val="handwriting"/>
+              </w:rPr>
+            </w:pPr>
+          </w:p>
+        </w:tc>
+        <w:tc>
+          <w:tcPr>
+            <w:tcW w:w="3325" w:type="dxa"/>
+          </w:tcPr>
+          <w:p>
+            <w:pPr>
+              <w:rPr>
+                <w:rStyle w:val="handwriting"/>
+              </w:rPr>
+            </w:pPr>
+            <w:r>
+              <w:rPr>
+                <w:rStyle w:val="handwriting"/>
+              </w:rPr>
+              <w:t>For the clients to be able to save the playlist to their individual</w:t>
+            </w:r>
+            <w:r>
+              <w:rPr>
+                <w:rStyle w:val="handwriting"/>
+              </w:rPr>
+              <w:t xml:space="preserve"> user account.</w:t>
+            </w:r>
+            <w:r>
+              <w:rPr>
+                <w:rStyle w:val="handwriting"/>
+              </w:rPr>
+              <w:t xml:space="preserve"> </w:t>
+            </w:r>
+          </w:p>
+        </w:tc>
+      </w:tr>
+      <w:tr>
+        <w:trPr>
+          <w:trHeight w:val="1687"/>
+        </w:trPr>
+        <w:tc>
+          <w:tcPr>
+            <w:tcW w:w="1469" w:type="dxa"/>
+          </w:tcPr>
+          <w:p>
+            <w:pPr>
+              <w:rPr>
+                <w:rStyle w:val="handwriting"/>
+                <w:sz w:val="20"/>
+                <w:szCs w:val="20"/>
+              </w:rPr>
+            </w:pPr>
+            <w:r>
+              <w:rPr>
+                <w:rStyle w:val="handwriting"/>
+                <w:sz w:val="20"/>
+                <w:szCs w:val="20"/>
+              </w:rPr>
+              <w:t>5</w:t>
+            </w:r>
+          </w:p>
+        </w:tc>
+        <w:tc>
+          <w:tcPr>
+            <w:tcW w:w="4842" w:type="dxa"/>
+          </w:tcPr>
+          <w:p>
+            <w:pPr>
+              <w:jc w:val="both"/>
+              <w:rPr>
+                <w:rStyle w:val="handwriting"/>
+              </w:rPr>
+            </w:pPr>
+            <w:r>
+              <w:rPr>
+                <w:rStyle w:val="handwriting"/>
+              </w:rPr>
+              <w:t>As a user I want to read the article related to the song on the playlist</w:t>
+            </w:r>
+          </w:p>
+          <w:p>
+            <w:pPr>
+              <w:rPr>
+                <w:rStyle w:val="handwriting"/>
+                <w:sz w:val="20"/>
+                <w:szCs w:val="20"/>
+              </w:rPr>
+            </w:pPr>
+          </w:p>
+        </w:tc>
+        <w:tc>
+          <w:tcPr>
+            <w:tcW w:w="3325" w:type="dxa"/>
+          </w:tcPr>
+          <w:p>
+            <w:pPr>
+              <w:rPr>
+                <w:rStyle w:val="handwriting"/>
+              </w:rPr>
+            </w:pPr>
+            <w:r>
+              <w:rPr>
+                <w:rStyle w:val="handwriting"/>
+              </w:rPr>
+              <w:t xml:space="preserve">Program Spotify to be able to give you the link to be able to  read an article relating the headlines </w:t>
+            </w:r>
+          </w:p>
+        </w:tc>
+      </w:tr>
+      <w:tr>
+        <w:trPr>
+          <w:trHeight w:val="1687"/>
+        </w:trPr>
+        <w:tc>
+          <w:tcPr>
+            <w:tcW w:w="1469" w:type="dxa"/>
+          </w:tcPr>
+          <w:p>
+            <w:pPr>
+              <w:rPr>
+                <w:rStyle w:val="handwriting"/>
+                <w:sz w:val="20"/>
+                <w:szCs w:val="20"/>
+              </w:rPr>
+            </w:pPr>
+            <w:r>
+              <w:rPr>
+                <w:rStyle w:val="handwriting"/>
+                <w:sz w:val="20"/>
+                <w:szCs w:val="20"/>
+              </w:rPr>
+              <w:t>6</w:t>
+            </w:r>
+          </w:p>
+        </w:tc>
+        <w:tc>
+          <w:tcPr>
+            <w:tcW w:w="4842" w:type="dxa"/>
+          </w:tcPr>
+          <w:p>
+            <w:pPr>
+              <w:rPr>
+                <w:rStyle w:val="handwriting"/>
+                <w:sz w:val="20"/>
+                <w:szCs w:val="20"/>
+              </w:rPr>
+            </w:pPr>
+            <w:r>
+              <w:rPr>
+                <w:rStyle w:val="handwriting"/>
+                <w:sz w:val="20"/>
+                <w:szCs w:val="20"/>
+              </w:rPr>
+              <w:t>As a user I would like to be able to download my news related playlist to listen offline</w:t>
+            </w:r>
+          </w:p>
+          <w:p>
+            <w:pPr>
+              <w:rPr>
+                <w:rStyle w:val="handwriting"/>
+                <w:sz w:val="20"/>
+                <w:szCs w:val="20"/>
+              </w:rPr>
+            </w:pPr>
+          </w:p>
+        </w:tc>
+        <w:tc>
+          <w:tcPr>
+            <w:tcW w:w="3325" w:type="dxa"/>
+          </w:tcPr>
+          <w:p>
+            <w:pPr>
+              <w:rPr>
+                <w:rStyle w:val="handwriting"/>
+              </w:rPr>
+            </w:pPr>
+            <w:r>
+              <w:rPr>
+                <w:rStyle w:val="handwriting"/>
+              </w:rPr>
+              <w:t xml:space="preserve">To program Spotify making sure  the clients/ customers able to download the playlist </w:t>
+            </w:r>
+          </w:p>
+        </w:tc>
+      </w:tr>
+    </w:tbl>
+    <w:p>
+      <w:pPr>
+        <w:rPr>
+          <w:rStyle w:val="handwriting"/>
+        </w:rPr>
+      </w:pPr>
+    </w:p>
+    <w:p>
+      <w:pPr>
+        <w:rPr>
+          <w:rStyle w:val="handwriting"/>
+        </w:rPr>
+      </w:pPr>
+      <w:r>
+        <w:rPr>
+          <w:rStyle w:val="handwriting"/>
+        </w:rPr>
+        <w:t xml:space="preserve">Sprint Backlog </w:t>
+      </w:r>
+    </w:p>
+    <w:p>
+      <w:pPr>
+        <w:pStyle w:val="ListParagraph"/>
+        <w:numPr>
+          <w:ilvl w:val="0"/>
+          <w:numId w:val="4"/>
+        </w:numPr>
+        <w:rPr>
+          <w:rStyle w:val="handwriting"/>
+        </w:rPr>
+      </w:pPr>
+      <w:r>
+        <w:rPr>
+          <w:rStyle w:val="handwriting"/>
+        </w:rPr>
+        <w:t xml:space="preserve">Sprint Backlog is a list a task identified by the scrum team </w:t>
+      </w:r>
+    </w:p>
+    <w:p>
+      <w:r>
+        <w:t xml:space="preserve">In </w:t>
+      </w:r>
+      <w:proofErr w:type="gramStart"/>
+      <w:r>
+        <w:t xml:space="preserve">Excel </w:t>
+      </w:r>
+      <w:r>
+        <w:t xml:space="preserve"> -</w:t>
+      </w:r>
+      <w:proofErr w:type="gramEnd"/>
+      <w:r>
+        <w:t xml:space="preserve"> SCREENSHOT !! ORGINAL IN GITHUB</w:t>
+      </w:r>
+    </w:p>
+    <w:p>
+      <w:r>
+        <w:rPr>
+          <w:noProof/>
+          <w:lang w:eastAsia="en-GB"/>
+        </w:rPr>
+        <w:lastRenderedPageBreak/>
+        <w:drawing>
+          <wp:inline distT="0" distB="0" distL="0" distR="0" wp14:anchorId="4C20FE84" wp14:editId="70C2DAAD">
+            <wp:extent cx="5731510" cy="2781935"/>
+            <wp:effectExtent l="0" t="0" r="2540" b="0"/>
+            <wp:docPr id="1" name="Picture 1"/>
+            <wp:cNvGraphicFramePr>
+              <a:graphicFrameLocks xmlns:a="http://schemas.openxmlformats.org/drawingml/2006/main" noChangeAspect="1"/>
+            </wp:cNvGraphicFramePr>
+            <a:graphic xmlns:a="http://schemas.openxmlformats.org/drawingml/2006/main">
+              <a:graphicData uri="http://schemas.openxmlformats.org/drawingml/2006/picture">
+                <pic:pic xmlns:pic="http://schemas.openxmlformats.org/drawingml/2006/picture">
+                  <pic:nvPicPr>
+                    <pic:cNvPr id="1" name=""/>
+                    <pic:cNvPicPr/>
+                  </pic:nvPicPr>
+                  <pic:blipFill>
+                    <a:blip r:embed="rId5"/>
+                    <a:stretch>
+                      <a:fillRect/>
+                    </a:stretch>
+                  </pic:blipFill>
+                  <pic:spPr>
+                    <a:xfrm>
+                      <a:off x="0" y="0"/>
+                      <a:ext cx="5731510" cy="2781935"/>
+                    </a:xfrm>
+                    <a:prstGeom prst="rect">
+                      <a:avLst/>
+                    </a:prstGeom>
+                  </pic:spPr>
+                </pic:pic>
+              </a:graphicData>
+            </a:graphic>
+          </wp:inline>
+        </w:drawing>
+      </w:r>
+    </w:p>
     <w:sectPr>
       <w:pgSz w:w="11906" w:h="16838"/>
       <w:pgMar w:top="1440" w:right="1440" w:bottom="1440" w:left="1440" w:header="708" w:footer="708" w:gutter="0"/>
@@ -1273,7 +2019,7 @@
 </file>
 
 <file path=word/numbering.xml><?xml version="1.0" encoding="utf-8"?>
-<w:numbering xmlns:wpc="http://schemas.microsoft.com/office/word/2010/wordprocessingCanvas" xmlns:cx="http://schemas.microsoft.com/office/drawing/2014/chartex" xmlns:cx1="http://schemas.microsoft.com/office/drawing/2015/9/8/chartex" xmlns:cx2="http://schemas.microsoft.com/office/drawing/2015/10/21/chartex" xmlns:cx3="http://schemas.microsoft.com/office/drawing/2016/5/9/chartex" xmlns:cx4="http://schemas.microsoft.com/office/drawing/2016/5/10/chartex" xmlns:cx5="http://schemas.microsoft.com/office/drawing/2016/5/11/chartex" xmlns:cx6="http://schemas.microsoft.com/office/drawing/2016/5/12/chartex" xmlns:cx7="http://schemas.microsoft.com/office/drawing/2016/5/13/chartex" xmlns:cx8="http://schemas.microsoft.com/office/drawing/2016/5/14/chartex" xmlns:mc="http://schemas.openxmlformats.org/markup-compatibility/2006" xmlns:aink="http://schemas.microsoft.com/office/drawing/2016/ink" xmlns:am3d="http://schemas.microsoft.com/office/drawing/2017/model3d" xmlns:o="urn:schemas-microsoft-com:office:office" xmlns:r="http://schemas.openxmlformats.org/officeDocument/2006/relationships" xmlns:m="http://schemas.openxmlformats.org/officeDocument/2006/math" xmlns:v="urn:schemas-microsoft-com:vml" xmlns:wp14="http://schemas.microsoft.com/office/word/2010/wordprocessingDrawing" xmlns:wp="http://schemas.openxmlformats.org/drawingml/2006/wordprocessingDrawing" xmlns:w10="urn:schemas-microsoft-com:office:word" xmlns:w="http://schemas.openxmlformats.org/wordprocessingml/2006/main" xmlns:w14="http://schemas.microsoft.com/office/word/2010/wordml" xmlns:w15="http://schemas.microsoft.com/office/word/2012/wordml" xmlns:w16cid="http://schemas.microsoft.com/office/word/2016/wordml/cid" xmlns:w16se="http://schemas.microsoft.com/office/word/2015/wordml/symex" xmlns:wpg="http://schemas.microsoft.com/office/word/2010/wordprocessingGroup" xmlns:wpi="http://schemas.microsoft.com/office/word/2010/wordprocessingInk" xmlns:wne="http://schemas.microsoft.com/office/word/2006/wordml" xmlns:wps="http://schemas.microsoft.com/office/word/2010/wordprocessingShape" mc:Ignorable="w14 w15 w16se w16cid wp14">
+<w:numbering xmlns:wpc="http://schemas.microsoft.com/office/word/2010/wordprocessingCanvas" xmlns:cx="http://schemas.microsoft.com/office/drawing/2014/chartex" xmlns:cx1="http://schemas.microsoft.com/office/drawing/2015/9/8/chartex" xmlns:mc="http://schemas.openxmlformats.org/markup-compatibility/2006" xmlns:o="urn:schemas-microsoft-com:office:office" xmlns:r="http://schemas.openxmlformats.org/officeDocument/2006/relationships" xmlns:m="http://schemas.openxmlformats.org/officeDocument/2006/math" xmlns:v="urn:schemas-microsoft-com:vml" xmlns:wp14="http://schemas.microsoft.com/office/word/2010/wordprocessingDrawing" xmlns:wp="http://schemas.openxmlformats.org/drawingml/2006/wordprocessingDrawing" xmlns:w10="urn:schemas-microsoft-com:office:word" xmlns:w="http://schemas.openxmlformats.org/wordprocessingml/2006/main" xmlns:w14="http://schemas.microsoft.com/office/word/2010/wordml" xmlns:w15="http://schemas.microsoft.com/office/word/2012/wordml" xmlns:w16se="http://schemas.microsoft.com/office/word/2015/wordml/symex" xmlns:wpg="http://schemas.microsoft.com/office/word/2010/wordprocessingGroup" xmlns:wpi="http://schemas.microsoft.com/office/word/2010/wordprocessingInk" xmlns:wne="http://schemas.microsoft.com/office/word/2006/wordml" xmlns:wps="http://schemas.microsoft.com/office/word/2010/wordprocessingShape" mc:Ignorable="w14 w15 w16se wp14">
   <w:abstractNum w:abstractNumId="0" w15:restartNumberingAfterBreak="0">
     <w:nsid w:val="01985BF6"/>
     <w:multiLevelType w:val="hybridMultilevel"/>
@@ -1607,6 +2353,118 @@
       <w:lvlJc w:val="left"/>
       <w:pPr>
         <w:ind w:left="6480" w:hanging="360"/>
+      </w:pPr>
+      <w:rPr>
+        <w:rFonts w:ascii="Wingdings" w:hAnsi="Wingdings" w:hint="default"/>
+      </w:rPr>
+    </w:lvl>
+  </w:abstractNum>
+  <w:abstractNum w:abstractNumId="3" w15:restartNumberingAfterBreak="0">
+    <w:nsid w:val="6D3C5F82"/>
+    <w:multiLevelType w:val="hybridMultilevel"/>
+    <w:tmpl w:val="4EF0D1B8"/>
+    <w:lvl w:ilvl="0" w:tplc="102827A6">
+      <w:numFmt w:val="bullet"/>
+      <w:lvlText w:val="-"/>
+      <w:lvlJc w:val="left"/>
+      <w:pPr>
+        <w:ind w:left="405" w:hanging="360"/>
+      </w:pPr>
+      <w:rPr>
+        <w:rFonts w:ascii="Calibri" w:eastAsiaTheme="minorHAnsi" w:hAnsi="Calibri" w:cs="Calibri" w:hint="default"/>
+      </w:rPr>
+    </w:lvl>
+    <w:lvl w:ilvl="1" w:tplc="08090003" w:tentative="1">
+      <w:start w:val="1"/>
+      <w:numFmt w:val="bullet"/>
+      <w:lvlText w:val="o"/>
+      <w:lvlJc w:val="left"/>
+      <w:pPr>
+        <w:ind w:left="1125" w:hanging="360"/>
+      </w:pPr>
+      <w:rPr>
+        <w:rFonts w:ascii="Courier New" w:hAnsi="Courier New" w:cs="Courier New" w:hint="default"/>
+      </w:rPr>
+    </w:lvl>
+    <w:lvl w:ilvl="2" w:tplc="08090005" w:tentative="1">
+      <w:start w:val="1"/>
+      <w:numFmt w:val="bullet"/>
+      <w:lvlText w:val=""/>
+      <w:lvlJc w:val="left"/>
+      <w:pPr>
+        <w:ind w:left="1845" w:hanging="360"/>
+      </w:pPr>
+      <w:rPr>
+        <w:rFonts w:ascii="Wingdings" w:hAnsi="Wingdings" w:hint="default"/>
+      </w:rPr>
+    </w:lvl>
+    <w:lvl w:ilvl="3" w:tplc="08090001" w:tentative="1">
+      <w:start w:val="1"/>
+      <w:numFmt w:val="bullet"/>
+      <w:lvlText w:val=""/>
+      <w:lvlJc w:val="left"/>
+      <w:pPr>
+        <w:ind w:left="2565" w:hanging="360"/>
+      </w:pPr>
+      <w:rPr>
+        <w:rFonts w:ascii="Symbol" w:hAnsi="Symbol" w:hint="default"/>
+      </w:rPr>
+    </w:lvl>
+    <w:lvl w:ilvl="4" w:tplc="08090003" w:tentative="1">
+      <w:start w:val="1"/>
+      <w:numFmt w:val="bullet"/>
+      <w:lvlText w:val="o"/>
+      <w:lvlJc w:val="left"/>
+      <w:pPr>
+        <w:ind w:left="3285" w:hanging="360"/>
+      </w:pPr>
+      <w:rPr>
+        <w:rFonts w:ascii="Courier New" w:hAnsi="Courier New" w:cs="Courier New" w:hint="default"/>
+      </w:rPr>
+    </w:lvl>
+    <w:lvl w:ilvl="5" w:tplc="08090005" w:tentative="1">
+      <w:start w:val="1"/>
+      <w:numFmt w:val="bullet"/>
+      <w:lvlText w:val=""/>
+      <w:lvlJc w:val="left"/>
+      <w:pPr>
+        <w:ind w:left="4005" w:hanging="360"/>
+      </w:pPr>
+      <w:rPr>
+        <w:rFonts w:ascii="Wingdings" w:hAnsi="Wingdings" w:hint="default"/>
+      </w:rPr>
+    </w:lvl>
+    <w:lvl w:ilvl="6" w:tplc="08090001" w:tentative="1">
+      <w:start w:val="1"/>
+      <w:numFmt w:val="bullet"/>
+      <w:lvlText w:val=""/>
+      <w:lvlJc w:val="left"/>
+      <w:pPr>
+        <w:ind w:left="4725" w:hanging="360"/>
+      </w:pPr>
+      <w:rPr>
+        <w:rFonts w:ascii="Symbol" w:hAnsi="Symbol" w:hint="default"/>
+      </w:rPr>
+    </w:lvl>
+    <w:lvl w:ilvl="7" w:tplc="08090003" w:tentative="1">
+      <w:start w:val="1"/>
+      <w:numFmt w:val="bullet"/>
+      <w:lvlText w:val="o"/>
+      <w:lvlJc w:val="left"/>
+      <w:pPr>
+        <w:ind w:left="5445" w:hanging="360"/>
+      </w:pPr>
+      <w:rPr>
+        <w:rFonts w:ascii="Courier New" w:hAnsi="Courier New" w:cs="Courier New" w:hint="default"/>
+      </w:rPr>
+    </w:lvl>
+    <w:lvl w:ilvl="8" w:tplc="08090005" w:tentative="1">
+      <w:start w:val="1"/>
+      <w:numFmt w:val="bullet"/>
+      <w:lvlText w:val=""/>
+      <w:lvlJc w:val="left"/>
+      <w:pPr>
+        <w:ind w:left="6165" w:hanging="360"/>
       </w:pPr>
       <w:rPr>
         <w:rFonts w:ascii="Wingdings" w:hAnsi="Wingdings" w:hint="default"/>
@@ -1622,11 +2480,14 @@
   <w:num w:numId="3">
     <w:abstractNumId w:val="0"/>
   </w:num>
+  <w:num w:numId="4">
+    <w:abstractNumId w:val="3"/>
+  </w:num>
 </w:numbering>
 </file>
 
 <file path=word/styles.xml><?xml version="1.0" encoding="utf-8"?>
-<w:styles xmlns:mc="http://schemas.openxmlformats.org/markup-compatibility/2006" xmlns:r="http://schemas.openxmlformats.org/officeDocument/2006/relationships" xmlns:w="http://schemas.openxmlformats.org/wordprocessingml/2006/main" xmlns:w14="http://schemas.microsoft.com/office/word/2010/wordml" xmlns:w15="http://schemas.microsoft.com/office/word/2012/wordml" xmlns:w16cid="http://schemas.microsoft.com/office/word/2016/wordml/cid" xmlns:w16se="http://schemas.microsoft.com/office/word/2015/wordml/symex" mc:Ignorable="w14 w15 w16se w16cid">
+<w:styles xmlns:mc="http://schemas.openxmlformats.org/markup-compatibility/2006" xmlns:r="http://schemas.openxmlformats.org/officeDocument/2006/relationships" xmlns:w="http://schemas.openxmlformats.org/wordprocessingml/2006/main" xmlns:w14="http://schemas.microsoft.com/office/word/2010/wordml" xmlns:w15="http://schemas.microsoft.com/office/word/2012/wordml" xmlns:w16se="http://schemas.microsoft.com/office/word/2015/wordml/symex" mc:Ignorable="w14 w15 w16se">
   <w:docDefaults>
     <w:rPrDefault>
       <w:rPr>
@@ -1642,7 +2503,7 @@
       </w:pPr>
     </w:pPrDefault>
   </w:docDefaults>
-  <w:latentStyles w:defLockedState="0" w:defUIPriority="99" w:defSemiHidden="0" w:defUnhideWhenUsed="0" w:defQFormat="0" w:count="375">
+  <w:latentStyles w:defLockedState="0" w:defUIPriority="99" w:defSemiHidden="0" w:defUnhideWhenUsed="0" w:defQFormat="0" w:count="371">
     <w:lsdException w:name="Normal" w:uiPriority="0" w:qFormat="1"/>
     <w:lsdException w:name="heading 1" w:uiPriority="9" w:qFormat="1"/>
     <w:lsdException w:name="heading 2" w:semiHidden="1" w:uiPriority="9" w:unhideWhenUsed="1" w:qFormat="1"/>
@@ -1748,6 +2609,7 @@
     <w:lsdException w:name="HTML Sample" w:semiHidden="1" w:unhideWhenUsed="1"/>
     <w:lsdException w:name="HTML Typewriter" w:semiHidden="1" w:unhideWhenUsed="1"/>
     <w:lsdException w:name="HTML Variable" w:semiHidden="1" w:unhideWhenUsed="1"/>
+    <w:lsdException w:name="Normal Table" w:semiHidden="1" w:unhideWhenUsed="1"/>
     <w:lsdException w:name="annotation subject" w:semiHidden="1" w:unhideWhenUsed="1"/>
     <w:lsdException w:name="No List" w:semiHidden="1" w:unhideWhenUsed="1"/>
     <w:lsdException w:name="Outline List 1" w:semiHidden="1" w:unhideWhenUsed="1"/>
@@ -1791,8 +2653,10 @@
     <w:lsdException w:name="Table Elegant" w:semiHidden="1" w:unhideWhenUsed="1"/>
     <w:lsdException w:name="Table Professional" w:semiHidden="1" w:unhideWhenUsed="1"/>
     <w:lsdException w:name="Table Subtle 1" w:semiHidden="1" w:unhideWhenUsed="1"/>
+    <w:lsdException w:name="Table Subtle 2" w:semiHidden="1" w:unhideWhenUsed="1"/>
     <w:lsdException w:name="Table Web 1" w:semiHidden="1" w:unhideWhenUsed="1"/>
     <w:lsdException w:name="Table Web 2" w:semiHidden="1" w:unhideWhenUsed="1"/>
+    <w:lsdException w:name="Table Web 3" w:semiHidden="1" w:unhideWhenUsed="1"/>
     <w:lsdException w:name="Balloon Text" w:semiHidden="1" w:unhideWhenUsed="1"/>
     <w:lsdException w:name="Table Grid" w:uiPriority="39"/>
     <w:lsdException w:name="Table Theme" w:semiHidden="1" w:unhideWhenUsed="1"/>
@@ -2011,10 +2875,6 @@
     <w:lsdException w:name="List Table 5 Dark Accent 6" w:uiPriority="50"/>
     <w:lsdException w:name="List Table 6 Colorful Accent 6" w:uiPriority="51"/>
     <w:lsdException w:name="List Table 7 Colorful Accent 6" w:uiPriority="52"/>
-    <w:lsdException w:name="Mention" w:semiHidden="1" w:unhideWhenUsed="1"/>
-    <w:lsdException w:name="Smart Hyperlink" w:semiHidden="1" w:unhideWhenUsed="1"/>
-    <w:lsdException w:name="Hashtag" w:semiHidden="1" w:unhideWhenUsed="1"/>
-    <w:lsdException w:name="Unresolved Mention" w:semiHidden="1" w:unhideWhenUsed="1"/>
   </w:latentStyles>
   <w:style w:type="paragraph" w:default="1" w:styleId="Normal">
     <w:name w:val="Normal"/>

</xml_diff>